<commit_message>
masukkan ke supabase semua input sensor
</commit_message>
<xml_diff>
--- a/Deskripsi Prototipe.docx
+++ b/Deskripsi Prototipe.docx
@@ -762,10 +762,7 @@
         <w:t>Jika tidak = opsi loker tidak dapat diakses</w:t>
       </w:r>
       <w:r>
-        <w:t xml:space="preserve"> </w:t>
-      </w:r>
-      <w:r>
-        <w:t>untuk menitipkan barang.</w:t>
+        <w:t xml:space="preserve"> untuk menitipkan barang.</w:t>
       </w:r>
     </w:p>
     <w:p>
@@ -786,10 +783,7 @@
         <w:t>Page ‘opsi loker dapat diakses’</w:t>
       </w:r>
       <w:r>
-        <w:t xml:space="preserve"> </w:t>
-      </w:r>
-      <w:r>
-        <w:t>untuk menitipkan barang</w:t>
+        <w:t xml:space="preserve"> untuk menitipkan barang</w:t>
       </w:r>
       <w:r>
         <w:t xml:space="preserve"> (titip barang)</w:t>
@@ -864,10 +858,7 @@
         <w:t xml:space="preserve"> (next/page berikutnya)</w:t>
       </w:r>
       <w:r>
-        <w:t xml:space="preserve"> </w:t>
-      </w:r>
-      <w:r>
-        <w:t>(titip barang)</w:t>
+        <w:t xml:space="preserve"> (titip barang)</w:t>
       </w:r>
     </w:p>
     <w:p>
@@ -969,19 +960,10 @@
         </w:numPr>
       </w:pPr>
       <w:r>
-        <w:t xml:space="preserve">Page ‘opsi loker dapat diakses’ </w:t>
-      </w:r>
-      <w:r>
-        <w:t xml:space="preserve">proses pemasukkan benda titipan </w:t>
-      </w:r>
-      <w:r>
-        <w:t>(next/page berikutnya)</w:t>
-      </w:r>
-      <w:r>
-        <w:t xml:space="preserve"> </w:t>
-      </w:r>
-      <w:r>
-        <w:t>(titip barang)</w:t>
+        <w:t>Page ‘opsi loker dapat diakses’ proses pemasukkan benda titipan (next/page berikutnya)</w:t>
+      </w:r>
+      <w:r>
+        <w:t xml:space="preserve"> (titip barang)</w:t>
       </w:r>
     </w:p>
     <w:p>
@@ -1696,7 +1678,7 @@
         <w:t xml:space="preserve"> = </w:t>
       </w:r>
       <w:r>
-        <w:t>26, 25, 33, 32</w:t>
+        <w:t>26, 25, 33</w:t>
       </w:r>
     </w:p>
     <w:p>
@@ -1760,10 +1742,77 @@
       </w:r>
     </w:p>
     <w:p>
+      <w:r>
+        <w:lastRenderedPageBreak/>
+        <w:br w:type="page"/>
+      </w:r>
+    </w:p>
+    <w:p>
       <w:pPr>
         <w:pStyle w:val="ListParagraph"/>
         <w:ind w:left="1440"/>
       </w:pPr>
+      <w:r>
+        <w:rPr>
+          <w:noProof/>
+        </w:rPr>
+        <w:lastRenderedPageBreak/>
+        <w:drawing>
+          <wp:anchor distT="0" distB="0" distL="114300" distR="114300" simplePos="0" relativeHeight="251658240" behindDoc="0" locked="0" layoutInCell="1" allowOverlap="1" wp14:anchorId="09EC4F5E" wp14:editId="3233BC23">
+            <wp:simplePos x="0" y="0"/>
+            <wp:positionH relativeFrom="column">
+              <wp:posOffset>328930</wp:posOffset>
+            </wp:positionH>
+            <wp:positionV relativeFrom="paragraph">
+              <wp:posOffset>-320040</wp:posOffset>
+            </wp:positionV>
+            <wp:extent cx="1080000" cy="1440000"/>
+            <wp:effectExtent l="0" t="0" r="6350" b="8255"/>
+            <wp:wrapNone/>
+            <wp:docPr id="1921639823" name="Picture 1"/>
+            <wp:cNvGraphicFramePr>
+              <a:graphicFrameLocks xmlns:a="http://schemas.openxmlformats.org/drawingml/2006/main"/>
+            </wp:cNvGraphicFramePr>
+            <a:graphic xmlns:a="http://schemas.openxmlformats.org/drawingml/2006/main">
+              <a:graphicData uri="http://schemas.openxmlformats.org/drawingml/2006/picture">
+                <pic:pic xmlns:pic="http://schemas.openxmlformats.org/drawingml/2006/picture">
+                  <pic:nvPicPr>
+                    <pic:cNvPr id="1921639823" name="Picture 1921639823"/>
+                    <pic:cNvPicPr preferRelativeResize="0"/>
+                  </pic:nvPicPr>
+                  <pic:blipFill>
+                    <a:blip r:embed="rId5" cstate="print">
+                      <a:extLst>
+                        <a:ext uri="{28A0092B-C50C-407E-A947-70E740481C1C}">
+                          <a14:useLocalDpi xmlns:a14="http://schemas.microsoft.com/office/drawing/2010/main" val="0"/>
+                        </a:ext>
+                      </a:extLst>
+                    </a:blip>
+                    <a:stretch>
+                      <a:fillRect/>
+                    </a:stretch>
+                  </pic:blipFill>
+                  <pic:spPr>
+                    <a:xfrm>
+                      <a:off x="0" y="0"/>
+                      <a:ext cx="1080000" cy="1440000"/>
+                    </a:xfrm>
+                    <a:prstGeom prst="rect">
+                      <a:avLst/>
+                    </a:prstGeom>
+                  </pic:spPr>
+                </pic:pic>
+              </a:graphicData>
+            </a:graphic>
+            <wp14:sizeRelH relativeFrom="margin">
+              <wp14:pctWidth>0</wp14:pctWidth>
+            </wp14:sizeRelH>
+            <wp14:sizeRelV relativeFrom="margin">
+              <wp14:pctHeight>0</wp14:pctHeight>
+            </wp14:sizeRelV>
+          </wp:anchor>
+        </w:drawing>
+      </w:r>
     </w:p>
     <w:sectPr>
       <w:pgSz w:w="11906" w:h="16838"/>

</xml_diff>